<commit_message>
Preparación de archivos de example
</commit_message>
<xml_diff>
--- a/example/num1/art201_ref-doc-es/art201.docx
+++ b/example/num1/art201_ref-doc-es/art201.docx
@@ -111,16 +111,14 @@
       <w:proofErr w:type="gramStart"/>
       <w:r>
         <w:rPr>
-          <w:rStyle w:val="VerbatimChar"/>
-          <w:lang w:val="es-ES"/>
+          <w:lang w:val="es-AR"/>
         </w:rPr>
         <w:t>~!gurí</w:t>
       </w:r>
       <w:proofErr w:type="gramEnd"/>
       <w:r>
         <w:rPr>
-          <w:rStyle w:val="VerbatimChar"/>
-          <w:lang w:val="es-ES"/>
+          <w:lang w:val="es-AR"/>
         </w:rPr>
         <w:t>_</w:t>
       </w:r>
@@ -413,134 +411,19 @@
         <w:rPr>
           <w:lang w:val="es-ES"/>
         </w:rPr>
-        <w:t xml:space="preserve"> o superior), que es el encargado de coordinar el proceso de conversiones. Además, es necesario instalar los paquetes </w:t>
-      </w:r>
-      <w:proofErr w:type="spellStart"/>
-      <w:r>
-        <w:rPr>
-          <w:rStyle w:val="VerbatimChar"/>
-          <w:lang w:val="es-ES"/>
-        </w:rPr>
-        <w:t>tidyverse</w:t>
-      </w:r>
-      <w:proofErr w:type="spellEnd"/>
-      <w:r>
-        <w:rPr>
-          <w:lang w:val="es-ES"/>
-        </w:rPr>
-        <w:t xml:space="preserve">, </w:t>
-      </w:r>
-      <w:proofErr w:type="spellStart"/>
-      <w:r>
-        <w:rPr>
-          <w:rStyle w:val="VerbatimChar"/>
-          <w:lang w:val="es-ES"/>
-        </w:rPr>
-        <w:t>rmarkdown</w:t>
-      </w:r>
-      <w:proofErr w:type="spellEnd"/>
-      <w:r>
-        <w:rPr>
-          <w:lang w:val="es-ES"/>
-        </w:rPr>
-        <w:t xml:space="preserve">, </w:t>
-      </w:r>
-      <w:proofErr w:type="spellStart"/>
-      <w:r>
-        <w:rPr>
-          <w:rStyle w:val="VerbatimChar"/>
-          <w:lang w:val="es-ES"/>
-        </w:rPr>
-        <w:t>readxl</w:t>
-      </w:r>
-      <w:proofErr w:type="spellEnd"/>
-      <w:r>
-        <w:rPr>
-          <w:lang w:val="es-ES"/>
-        </w:rPr>
-        <w:t xml:space="preserve">, </w:t>
-      </w:r>
-      <w:proofErr w:type="spellStart"/>
-      <w:r>
-        <w:rPr>
-          <w:rStyle w:val="VerbatimChar"/>
-          <w:lang w:val="es-ES"/>
-        </w:rPr>
-        <w:t>tinytex</w:t>
-      </w:r>
-      <w:proofErr w:type="spellEnd"/>
-      <w:r>
-        <w:rPr>
-          <w:lang w:val="es-ES"/>
-        </w:rPr>
-        <w:t xml:space="preserve">, </w:t>
-      </w:r>
-      <w:proofErr w:type="spellStart"/>
-      <w:r>
-        <w:rPr>
-          <w:rStyle w:val="VerbatimChar"/>
-          <w:lang w:val="es-ES"/>
-        </w:rPr>
-        <w:t>crayon</w:t>
-      </w:r>
-      <w:proofErr w:type="spellEnd"/>
-      <w:r>
-        <w:rPr>
-          <w:lang w:val="es-ES"/>
-        </w:rPr>
-        <w:t xml:space="preserve">. Estos paquetes son instalados automáticamente (si no están ya instalados), mediante la función </w:t>
-      </w:r>
-      <w:proofErr w:type="spellStart"/>
-      <w:r>
-        <w:rPr>
-          <w:rStyle w:val="VerbatimChar"/>
-          <w:lang w:val="es-ES"/>
-        </w:rPr>
-        <w:t>GURI_</w:t>
-      </w:r>
-      <w:proofErr w:type="gramStart"/>
-      <w:r>
-        <w:rPr>
-          <w:rStyle w:val="VerbatimChar"/>
-          <w:lang w:val="es-ES"/>
-        </w:rPr>
-        <w:t>install</w:t>
-      </w:r>
-      <w:proofErr w:type="spellEnd"/>
-      <w:r>
-        <w:rPr>
-          <w:rStyle w:val="VerbatimChar"/>
-          <w:lang w:val="es-ES"/>
-        </w:rPr>
-        <w:t>(</w:t>
-      </w:r>
-      <w:proofErr w:type="gramEnd"/>
-      <w:r>
-        <w:rPr>
-          <w:rStyle w:val="VerbatimChar"/>
-          <w:lang w:val="es-ES"/>
-        </w:rPr>
-        <w:t>)</w:t>
-      </w:r>
-      <w:r>
-        <w:rPr>
-          <w:lang w:val="es-ES"/>
-        </w:rPr>
-        <w:t>.</w:t>
-      </w:r>
-    </w:p>
-    <w:p>
-      <w:pPr>
-        <w:pStyle w:val="Textoindependiente"/>
-        <w:rPr>
-          <w:lang w:val="es-ES"/>
-        </w:rPr>
-      </w:pPr>
-      <w:r>
-        <w:rPr>
-          <w:lang w:val="es-ES"/>
-        </w:rPr>
-        <w:t xml:space="preserve">Es necesario tener instalada alguna distribución de </w:t>
+        <w:t xml:space="preserve"> o superior), que es el encargado de coordinar el proceso de conversiones. </w:t>
+      </w:r>
+      <w:r>
+        <w:rPr>
+          <w:lang w:val="es-ES"/>
+        </w:rPr>
+        <w:t>También e</w:t>
+      </w:r>
+      <w:r>
+        <w:rPr>
+          <w:lang w:val="es-ES"/>
+        </w:rPr>
+        <w:t xml:space="preserve">s necesario tener instalada alguna distribución de </w:t>
       </w:r>
       <w:proofErr w:type="spellStart"/>
       <w:r>
@@ -621,22 +504,14 @@
         <w:rPr>
           <w:lang w:val="es-ES"/>
         </w:rPr>
-        <w:t xml:space="preserve">, por su integración con R y la facilidad para manejar las dependencia de paquetes. </w:t>
-      </w:r>
-      <w:r>
-        <w:rPr>
-          <w:lang w:val="es-ES"/>
-        </w:rPr>
-        <w:t xml:space="preserve">De </w:t>
-      </w:r>
-      <w:proofErr w:type="gramStart"/>
-      <w:r>
-        <w:rPr>
-          <w:lang w:val="es-ES"/>
-        </w:rPr>
-        <w:t>hecho</w:t>
-      </w:r>
-      <w:proofErr w:type="gramEnd"/>
+        <w:t>, por su integración con R y la facilidad para manejar las dependencia de paquetes. De hecho</w:t>
+      </w:r>
+      <w:r>
+        <w:rPr>
+          <w:lang w:val="es-ES"/>
+        </w:rPr>
+        <w:t>,</w:t>
+      </w:r>
       <w:r>
         <w:rPr>
           <w:lang w:val="es-ES"/>
@@ -647,7 +522,7 @@
         <w:rPr>
           <w:lang w:val="es-ES"/>
         </w:rPr>
-        <w:t xml:space="preserve"> la generación de archivos PDF.  </w:t>
+        <w:t xml:space="preserve"> la generación de archivos PDF. </w:t>
       </w:r>
     </w:p>
     <w:p>
@@ -661,14 +536,7 @@
         <w:rPr>
           <w:lang w:val="es-ES"/>
         </w:rPr>
-        <w:lastRenderedPageBreak/>
-        <w:t>Ejemplo de marcado y uso de estilos</w:t>
-      </w:r>
-      <w:r>
-        <w:rPr>
-          <w:lang w:val="es-ES"/>
-        </w:rPr>
-        <w:t xml:space="preserve"> (</w:t>
+        <w:t>Ejemplo de marcado y uso de estilos (</w:t>
       </w:r>
       <w:proofErr w:type="spellStart"/>
       <w:r>
@@ -737,19 +605,7 @@
         <w:rPr>
           <w:lang w:val="es-AR"/>
         </w:rPr>
-        <w:t>U</w:t>
-      </w:r>
-      <w:r>
-        <w:rPr>
-          <w:lang w:val="es-AR"/>
-        </w:rPr>
-        <w:t>na vez que haya hecho las configuraciones generales de su revista,</w:t>
-      </w:r>
-      <w:r>
-        <w:rPr>
-          <w:lang w:val="es-AR"/>
-        </w:rPr>
-        <w:t xml:space="preserve"> deberá </w:t>
+        <w:t xml:space="preserve">Una vez que haya hecho las configuraciones generales de su revista, deberá </w:t>
       </w:r>
       <w:r>
         <w:rPr>
@@ -781,7 +637,14 @@
         <w:rPr>
           <w:lang w:val="es-AR"/>
         </w:rPr>
-        <w:t xml:space="preserve"> (similar a la que se usa en este ejemplo)</w:t>
+        <w:t xml:space="preserve"> </w:t>
+      </w:r>
+      <w:r>
+        <w:rPr>
+          <w:lang w:val="es-AR"/>
+        </w:rPr>
+        <w:lastRenderedPageBreak/>
+        <w:t>(similar a la que se usa en este ejemplo)</w:t>
       </w:r>
       <w:r>
         <w:rPr>
@@ -841,16 +704,52 @@
         <w:rPr>
           <w:lang w:val="es-AR"/>
         </w:rPr>
-        <w:t xml:space="preserve">En los apartados que sigue se ejemplifican los diferentes tipos de sigue de </w:t>
-      </w:r>
-      <w:proofErr w:type="spellStart"/>
-      <w:r>
-        <w:rPr>
-          <w:lang w:val="es-AR"/>
-        </w:rPr>
-        <w:t>est</w:t>
-      </w:r>
-      <w:proofErr w:type="spellEnd"/>
+        <w:t xml:space="preserve">En los apartados </w:t>
+      </w:r>
+      <w:r>
+        <w:rPr>
+          <w:lang w:val="es-AR"/>
+        </w:rPr>
+        <w:t>siguiente</w:t>
+      </w:r>
+      <w:r>
+        <w:rPr>
+          <w:lang w:val="es-AR"/>
+        </w:rPr>
+        <w:t xml:space="preserve"> se ejemplifican los </w:t>
+      </w:r>
+      <w:r>
+        <w:rPr>
+          <w:lang w:val="es-AR"/>
+        </w:rPr>
+        <w:t>estilos</w:t>
+      </w:r>
+      <w:r>
+        <w:rPr>
+          <w:lang w:val="es-AR"/>
+        </w:rPr>
+        <w:t xml:space="preserve"> </w:t>
+      </w:r>
+      <w:r>
+        <w:rPr>
+          <w:lang w:val="es-AR"/>
+        </w:rPr>
+        <w:t xml:space="preserve">que soporta </w:t>
+      </w:r>
+      <w:proofErr w:type="gramStart"/>
+      <w:r>
+        <w:rPr>
+          <w:lang w:val="es-AR"/>
+        </w:rPr>
+        <w:t>~!gurí</w:t>
+      </w:r>
+      <w:proofErr w:type="gramEnd"/>
+      <w:r>
+        <w:rPr>
+          <w:lang w:val="es-AR"/>
+        </w:rPr>
+        <w:t xml:space="preserve">_. </w:t>
+      </w:r>
     </w:p>
     <w:p>
       <w:pPr>
@@ -1318,13 +1217,7 @@
         <w:rPr>
           <w:lang w:val="es-AR"/>
         </w:rPr>
-        <w:t>Listas</w:t>
-      </w:r>
-      <w:r>
-        <w:rPr>
-          <w:lang w:val="es-AR"/>
-        </w:rPr>
-        <w:t xml:space="preserve"> (</w:t>
+        <w:t>Listas (</w:t>
       </w:r>
       <w:proofErr w:type="spellStart"/>
       <w:r>
@@ -1444,7 +1337,6 @@
         <w:rPr>
           <w:lang w:val="es-AR"/>
         </w:rPr>
-        <w:lastRenderedPageBreak/>
         <w:t>Esto es un segundo aspecto del elemento 1</w:t>
       </w:r>
     </w:p>
@@ -1513,6 +1405,7 @@
         <w:rPr>
           <w:lang w:val="es-AR"/>
         </w:rPr>
+        <w:lastRenderedPageBreak/>
         <w:t>Acá la lista está anidada</w:t>
       </w:r>
     </w:p>
@@ -1618,13 +1511,7 @@
         <w:rPr>
           <w:lang w:val="es-AR"/>
         </w:rPr>
-        <w:t xml:space="preserve">un </w:t>
-      </w:r>
-      <w:r>
-        <w:rPr>
-          <w:lang w:val="es-AR"/>
-        </w:rPr>
-        <w:t xml:space="preserve">fragmento de </w:t>
+        <w:t xml:space="preserve">un fragmento de </w:t>
       </w:r>
       <w:r>
         <w:rPr>
@@ -1636,19 +1523,7 @@
         <w:rPr>
           <w:lang w:val="es-AR"/>
         </w:rPr>
-        <w:t xml:space="preserve"> generado para mostrar cómo se intercalan párrafos de diferente tipo (por lo tanto, utiliza </w:t>
-      </w:r>
-      <w:r>
-        <w:rPr>
-          <w:lang w:val="es-AR"/>
-        </w:rPr>
-        <w:t xml:space="preserve">como estilo </w:t>
-      </w:r>
-      <w:r>
-        <w:rPr>
-          <w:lang w:val="es-AR"/>
-        </w:rPr>
-        <w:t>“Texto independiente” o “</w:t>
+        <w:t xml:space="preserve"> generado para mostrar cómo se intercalan párrafos de diferente tipo (por lo tanto, utiliza como estilo “Texto independiente” o “</w:t>
       </w:r>
       <w:proofErr w:type="spellStart"/>
       <w:r>
@@ -2531,13 +2406,7 @@
         <w:rPr>
           <w:lang w:val="es-AR"/>
         </w:rPr>
-        <w:t>Algo de texto aleatorio</w:t>
-      </w:r>
-      <w:r>
-        <w:rPr>
-          <w:lang w:val="es-AR"/>
-        </w:rPr>
-        <w:t xml:space="preserve"> </w:t>
+        <w:t xml:space="preserve">Algo de texto aleatorio </w:t>
       </w:r>
       <w:r>
         <w:rPr>
@@ -3059,13 +2928,7 @@
         <w:rPr>
           <w:lang w:val="es-AR"/>
         </w:rPr>
-        <w:t xml:space="preserve">Ecuaciones, fórmulas y definiciones </w:t>
-      </w:r>
-      <w:r>
-        <w:rPr>
-          <w:lang w:val="es-AR"/>
-        </w:rPr>
-        <w:t>(</w:t>
+        <w:t>Ecuaciones, fórmulas y definiciones (</w:t>
       </w:r>
       <w:proofErr w:type="spellStart"/>
       <w:r>
@@ -3238,7 +3101,6 @@
             <w:rPr>
               <w:rFonts w:ascii="Cambria Math" w:hAnsi="Cambria Math"/>
             </w:rPr>
-            <w:lastRenderedPageBreak/>
             <m:t>y</m:t>
           </m:r>
           <m:r>
@@ -3387,6 +3249,7 @@
         <w:rPr>
           <w:lang w:val="es-ES"/>
         </w:rPr>
+        <w:lastRenderedPageBreak/>
         <w:t>Término a definir</w:t>
       </w:r>
       <w:r>
@@ -3749,19 +3612,7 @@
         <w:rPr>
           <w:lang w:val="es-AR"/>
         </w:rPr>
-        <w:t xml:space="preserve">Bloques de </w:t>
-      </w:r>
-      <w:r>
-        <w:rPr>
-          <w:lang w:val="es-AR"/>
-        </w:rPr>
-        <w:t>código</w:t>
-      </w:r>
-      <w:r>
-        <w:rPr>
-          <w:lang w:val="es-AR"/>
-        </w:rPr>
-        <w:t xml:space="preserve"> (</w:t>
+        <w:t>Bloques de código (</w:t>
       </w:r>
       <w:proofErr w:type="spellStart"/>
       <w:r>
@@ -4547,13 +4398,7 @@
         <w:rPr>
           <w:lang w:val="es-ES"/>
         </w:rPr>
-        <w:t>2</w:t>
-      </w:r>
-      <w:r>
-        <w:rPr>
-          <w:lang w:val="es-ES"/>
-        </w:rPr>
-        <w:t>)</w:t>
+        <w:t>2)</w:t>
       </w:r>
     </w:p>
     <w:p>
@@ -4725,19 +4570,7 @@
         <w:rPr>
           <w:lang w:val="es-AR"/>
         </w:rPr>
-        <w:t>N</w:t>
-      </w:r>
-      <w:r>
-        <w:rPr>
-          <w:lang w:val="es-AR"/>
-        </w:rPr>
-        <w:t>o es necesario que utilice el resaltado</w:t>
-      </w:r>
-      <w:r>
-        <w:rPr>
-          <w:lang w:val="es-AR"/>
-        </w:rPr>
-        <w:t>, aunque esto puede ayudarle para la edición de documentos. Tenga en cuenta que este marcador utiliza saltos de línea débiles (</w:t>
+        <w:t>No es necesario que utilice el resaltado, aunque esto puede ayudarle para la edición de documentos. Tenga en cuenta que este marcador utiliza saltos de línea débiles (</w:t>
       </w:r>
       <w:proofErr w:type="spellStart"/>
       <w:r>
@@ -4771,14 +4604,7 @@
         <w:rPr>
           <w:lang w:val="es-AR"/>
         </w:rPr>
-        <w:t xml:space="preserve">Si desea hacer referencia a un elemento flotante, puede hacerlo utilizando como </w:t>
-      </w:r>
-      <w:r>
-        <w:rPr>
-          <w:lang w:val="es-AR"/>
-        </w:rPr>
-        <w:lastRenderedPageBreak/>
-        <w:t xml:space="preserve">marcador el siguiente marcador </w:t>
+        <w:t xml:space="preserve">Si desea hacer referencia a un elemento flotante, puede hacerlo utilizando como marcador el siguiente marcador </w:t>
       </w:r>
       <w:proofErr w:type="gramStart"/>
       <w:r>
@@ -4821,7 +4647,25 @@
         <w:rPr>
           <w:lang w:val="es-AR"/>
         </w:rPr>
-        <w:t xml:space="preserve"> (nuevamente el resaltado es sólo para simplificar su ubicación durante la tarea).</w:t>
+        <w:t xml:space="preserve"> (nuevamente el resaltado es sólo para simplificar su ubicación durante la tarea</w:t>
+      </w:r>
+      <w:r>
+        <w:rPr>
+          <w:lang w:val="es-AR"/>
+        </w:rPr>
+        <w:t xml:space="preserve"> y no será visible en la versión final</w:t>
+      </w:r>
+      <w:r>
+        <w:rPr>
+          <w:lang w:val="es-AR"/>
+        </w:rPr>
+        <w:t>).</w:t>
+      </w:r>
+      <w:r>
+        <w:rPr>
+          <w:lang w:val="es-AR"/>
+        </w:rPr>
+        <w:t xml:space="preserve"> Tenga en cuenta que esta marca insertará la palabra “Figura” / “Tabla” y el número de la misma, con un hipervínculo a la misma.</w:t>
       </w:r>
     </w:p>
     <w:p>
@@ -4849,7 +4693,14 @@
         <w:rPr>
           <w:lang w:val="es-ES"/>
         </w:rPr>
-        <w:t>” (dentro de la carpeta del artículo) y deben tener el mismo nombre que indica en el bloque de marcación (en el campo “</w:t>
+        <w:t xml:space="preserve">” (dentro de la carpeta del artículo) y deben tener el mismo nombre que </w:t>
+      </w:r>
+      <w:r>
+        <w:rPr>
+          <w:lang w:val="es-ES"/>
+        </w:rPr>
+        <w:lastRenderedPageBreak/>
+        <w:t>indica en el bloque de marcación (en el campo “</w:t>
       </w:r>
       <w:proofErr w:type="spellStart"/>
       <w:r>
@@ -4863,7 +4714,15 @@
         <w:rPr>
           <w:lang w:val="es-ES"/>
         </w:rPr>
-        <w:t>”). Este nombre no deberá incluir la extensión de formato del archivo (</w:t>
+        <w:t xml:space="preserve">”). Este nombre no deberá </w:t>
+      </w:r>
+      <w:bookmarkStart w:id="2" w:name="_GoBack"/>
+      <w:bookmarkEnd w:id="2"/>
+      <w:r>
+        <w:rPr>
+          <w:lang w:val="es-ES"/>
+        </w:rPr>
+        <w:t>incluir la extensión de formato del archivo (</w:t>
       </w:r>
       <w:proofErr w:type="spellStart"/>
       <w:r>
@@ -4898,23 +4757,109 @@
           <w:lang w:val="es-ES"/>
         </w:rPr>
         <w:t xml:space="preserve">el elemento flotante </w:t>
+      </w:r>
+      <w:r>
+        <w:rPr>
+          <w:lang w:val="es-ES"/>
+        </w:rPr>
+        <w:t xml:space="preserve">es una tabla, deberá proveer las mismas en formato tex (para la salida en </w:t>
+      </w:r>
+      <w:proofErr w:type="spellStart"/>
+      <w:r>
+        <w:rPr>
+          <w:lang w:val="es-ES"/>
+        </w:rPr>
+        <w:t>pdf</w:t>
+      </w:r>
+      <w:proofErr w:type="spellEnd"/>
+      <w:r>
+        <w:rPr>
+          <w:lang w:val="es-ES"/>
+        </w:rPr>
+        <w:t xml:space="preserve">) y </w:t>
+      </w:r>
+      <w:proofErr w:type="spellStart"/>
+      <w:r>
+        <w:rPr>
+          <w:lang w:val="es-ES"/>
+        </w:rPr>
+        <w:t>html</w:t>
+      </w:r>
+      <w:proofErr w:type="spellEnd"/>
+      <w:r>
+        <w:rPr>
+          <w:lang w:val="es-ES"/>
+        </w:rPr>
+        <w:t xml:space="preserve"> (usada en la salida </w:t>
+      </w:r>
+      <w:proofErr w:type="spellStart"/>
+      <w:r>
+        <w:rPr>
+          <w:lang w:val="es-ES"/>
+        </w:rPr>
+        <w:t>xml-jats</w:t>
+      </w:r>
+      <w:proofErr w:type="spellEnd"/>
+      <w:r>
+        <w:rPr>
+          <w:lang w:val="es-ES"/>
+        </w:rPr>
+        <w:t xml:space="preserve"> y </w:t>
+      </w:r>
+      <w:proofErr w:type="spellStart"/>
+      <w:r>
+        <w:rPr>
+          <w:lang w:val="es-ES"/>
+        </w:rPr>
+        <w:t>html</w:t>
+      </w:r>
+      <w:proofErr w:type="spellEnd"/>
+      <w:r>
+        <w:rPr>
+          <w:lang w:val="es-ES"/>
+        </w:rPr>
+        <w:t>).</w:t>
       </w:r>
     </w:p>
     <w:p>
       <w:pPr>
-        <w:pStyle w:val="Ttulo1"/>
-        <w:rPr>
-          <w:lang w:val="es-ES"/>
-        </w:rPr>
-      </w:pPr>
-      <w:r>
-        <w:rPr>
-          <w:lang w:val="es-ES"/>
-        </w:rPr>
-        <w:t>Comentarios finales</w:t>
-      </w:r>
-      <w:bookmarkStart w:id="2" w:name="_GoBack"/>
-      <w:bookmarkEnd w:id="2"/>
+        <w:pStyle w:val="Ttulo2"/>
+        <w:rPr>
+          <w:lang w:val="es-ES"/>
+        </w:rPr>
+      </w:pPr>
+      <w:r>
+        <w:rPr>
+          <w:lang w:val="es-ES"/>
+        </w:rPr>
+        <w:t xml:space="preserve">El uso de la herramienta de “control de cambios” </w:t>
+      </w:r>
+      <w:r>
+        <w:rPr>
+          <w:lang w:val="es-ES"/>
+        </w:rPr>
+        <w:t>(</w:t>
+      </w:r>
+      <w:proofErr w:type="spellStart"/>
+      <w:r>
+        <w:rPr>
+          <w:lang w:val="es-ES"/>
+        </w:rPr>
+        <w:t>Heading</w:t>
+      </w:r>
+      <w:proofErr w:type="spellEnd"/>
+      <w:r>
+        <w:rPr>
+          <w:lang w:val="es-ES"/>
+        </w:rPr>
+        <w:t xml:space="preserve"> 2</w:t>
+      </w:r>
+      <w:r>
+        <w:rPr>
+          <w:lang w:val="es-ES"/>
+        </w:rPr>
+        <w:t>)</w:t>
+      </w:r>
     </w:p>
     <w:p>
       <w:pPr>
@@ -4927,7 +4872,7 @@
         <w:rPr>
           <w:lang w:val="es-ES"/>
         </w:rPr>
-        <w:t xml:space="preserve">Tenga en cuenta que este no es un manual, sino sólo un documento que ejemplifica la preparación de documentos finales en </w:t>
+        <w:t xml:space="preserve">Usted puede introducir cambios con la herramienta “control de cambios” de </w:t>
       </w:r>
       <w:r>
         <w:rPr>
@@ -4940,7 +4885,84 @@
         <w:rPr>
           <w:lang w:val="es-ES"/>
         </w:rPr>
-        <w:t xml:space="preserve">. Para una explicación de la instalación, configuración global y del proceso de preparación de documentos debe leer los documentos disponibles en el repositorio:  </w:t>
+        <w:t xml:space="preserve">, de manera que el documento final será </w:t>
+      </w:r>
+    </w:p>
+    <w:p>
+      <w:pPr>
+        <w:pStyle w:val="Ttulo1"/>
+        <w:rPr>
+          <w:lang w:val="es-ES"/>
+        </w:rPr>
+      </w:pPr>
+      <w:r>
+        <w:rPr>
+          <w:lang w:val="es-ES"/>
+        </w:rPr>
+        <w:t>Comentarios finales</w:t>
+      </w:r>
+    </w:p>
+    <w:p>
+      <w:pPr>
+        <w:pStyle w:val="Textoindependiente"/>
+        <w:rPr>
+          <w:lang w:val="es-ES"/>
+        </w:rPr>
+      </w:pPr>
+      <w:r>
+        <w:rPr>
+          <w:lang w:val="es-ES"/>
+        </w:rPr>
+        <w:t>Tenga en cuenta que este</w:t>
+      </w:r>
+      <w:r>
+        <w:rPr>
+          <w:lang w:val="es-ES"/>
+        </w:rPr>
+        <w:t xml:space="preserve"> documento</w:t>
+      </w:r>
+      <w:r>
+        <w:rPr>
+          <w:lang w:val="es-ES"/>
+        </w:rPr>
+        <w:t xml:space="preserve"> no es un manual, sino sólo un </w:t>
+      </w:r>
+      <w:r>
+        <w:rPr>
+          <w:lang w:val="es-ES"/>
+        </w:rPr>
+        <w:t xml:space="preserve">ejemplo de cómo puede realizarse </w:t>
+      </w:r>
+      <w:r>
+        <w:rPr>
+          <w:lang w:val="es-ES"/>
+        </w:rPr>
+        <w:t xml:space="preserve">la preparación de documentos finales en </w:t>
+      </w:r>
+      <w:r>
+        <w:rPr>
+          <w:i/>
+          <w:lang w:val="es-ES"/>
+        </w:rPr>
+        <w:t>Microsoft Word</w:t>
+      </w:r>
+      <w:r>
+        <w:rPr>
+          <w:lang w:val="es-ES"/>
+        </w:rPr>
+        <w:t xml:space="preserve">. Para una explicación de la instalación, configuración global </w:t>
+      </w:r>
+      <w:r>
+        <w:rPr>
+          <w:lang w:val="es-ES"/>
+        </w:rPr>
+        <w:t xml:space="preserve">de su revista </w:t>
+      </w:r>
+      <w:r>
+        <w:rPr>
+          <w:lang w:val="es-ES"/>
+        </w:rPr>
+        <w:t xml:space="preserve">y del proceso de preparación de documentos debe leer los documentos disponibles en el repositorio:  </w:t>
       </w:r>
       <w:hyperlink r:id="rId11" w:history="1">
         <w:r>
@@ -4957,6 +4979,394 @@
         </w:rPr>
         <w:t xml:space="preserve"> </w:t>
       </w:r>
+    </w:p>
+    <w:p>
+      <w:pPr>
+        <w:pStyle w:val="Textoindependiente"/>
+        <w:rPr>
+          <w:lang w:val="es-ES"/>
+        </w:rPr>
+      </w:pPr>
+      <w:r>
+        <w:rPr>
+          <w:lang w:val="es-ES"/>
+        </w:rPr>
+        <w:t xml:space="preserve">Recuerde que este software es distribuido </w:t>
+      </w:r>
+      <w:r>
+        <w:rPr>
+          <w:lang w:val="es-ES"/>
+        </w:rPr>
+        <w:t>bajo una licencia </w:t>
+      </w:r>
+      <w:hyperlink r:id="rId12" w:history="1">
+        <w:proofErr w:type="spellStart"/>
+        <w:r>
+          <w:rPr>
+            <w:rStyle w:val="Hipervnculo"/>
+            <w:lang w:val="es-ES"/>
+          </w:rPr>
+          <w:t>Creative</w:t>
+        </w:r>
+        <w:proofErr w:type="spellEnd"/>
+        <w:r>
+          <w:rPr>
+            <w:rStyle w:val="Hipervnculo"/>
+            <w:lang w:val="es-ES"/>
+          </w:rPr>
+          <w:t xml:space="preserve"> </w:t>
+        </w:r>
+        <w:proofErr w:type="spellStart"/>
+        <w:r>
+          <w:rPr>
+            <w:rStyle w:val="Hipervnculo"/>
+            <w:lang w:val="es-ES"/>
+          </w:rPr>
+          <w:t>Commons</w:t>
+        </w:r>
+        <w:proofErr w:type="spellEnd"/>
+        <w:r>
+          <w:rPr>
+            <w:rStyle w:val="Hipervnculo"/>
+            <w:lang w:val="es-ES"/>
+          </w:rPr>
+          <w:t xml:space="preserve"> </w:t>
+        </w:r>
+        <w:proofErr w:type="spellStart"/>
+        <w:r>
+          <w:rPr>
+            <w:rStyle w:val="Hipervnculo"/>
+            <w:lang w:val="es-ES"/>
+          </w:rPr>
+          <w:t>Attribution-NonCommercial-ShareAlike</w:t>
+        </w:r>
+        <w:proofErr w:type="spellEnd"/>
+        <w:r>
+          <w:rPr>
+            <w:rStyle w:val="Hipervnculo"/>
+            <w:lang w:val="es-ES"/>
+          </w:rPr>
+          <w:t xml:space="preserve"> 4.0 International </w:t>
+        </w:r>
+        <w:proofErr w:type="spellStart"/>
+        <w:r>
+          <w:rPr>
+            <w:rStyle w:val="Hipervnculo"/>
+            <w:lang w:val="es-ES"/>
+          </w:rPr>
+          <w:t>License</w:t>
+        </w:r>
+        <w:proofErr w:type="spellEnd"/>
+      </w:hyperlink>
+      <w:r>
+        <w:rPr>
+          <w:lang w:val="es-ES"/>
+        </w:rPr>
+        <w:t xml:space="preserve">. </w:t>
+      </w:r>
+      <w:r>
+        <w:rPr>
+          <w:lang w:val="es-ES"/>
+        </w:rPr>
+        <w:t xml:space="preserve">El </w:t>
+      </w:r>
+      <w:r>
+        <w:rPr>
+          <w:lang w:val="es-ES"/>
+        </w:rPr>
+        <w:t>software n</w:t>
+      </w:r>
+      <w:r>
+        <w:rPr>
+          <w:lang w:val="es-ES"/>
+        </w:rPr>
+        <w:t>o ofrece garantía de ningún tipo</w:t>
+      </w:r>
+      <w:r>
+        <w:rPr>
+          <w:lang w:val="es-ES"/>
+        </w:rPr>
+        <w:t>.</w:t>
+      </w:r>
+      <w:r>
+        <w:rPr>
+          <w:lang w:val="es-ES"/>
+        </w:rPr>
+        <w:t xml:space="preserve"> S</w:t>
+      </w:r>
+      <w:r>
+        <w:rPr>
+          <w:lang w:val="es-ES"/>
+        </w:rPr>
+        <w:t xml:space="preserve">e solicita que si su revista utiliza esta herramienta como parte de su proceso editorial agregue el siguiente texto dentro de su página web (habitualmente dentro de la sección de </w:t>
+      </w:r>
+      <w:r>
+        <w:rPr>
+          <w:lang w:val="es-ES"/>
+        </w:rPr>
+        <w:t>‘</w:t>
+      </w:r>
+      <w:r>
+        <w:rPr>
+          <w:lang w:val="es-ES"/>
+        </w:rPr>
+        <w:t>política editorial</w:t>
+      </w:r>
+      <w:r>
+        <w:rPr>
+          <w:lang w:val="es-ES"/>
+        </w:rPr>
+        <w:t>’</w:t>
+      </w:r>
+      <w:r>
+        <w:rPr>
+          <w:lang w:val="es-ES"/>
+        </w:rPr>
+        <w:t>) en los diferentes idiomas que utilice en la revista:</w:t>
+      </w:r>
+    </w:p>
+    <w:p>
+      <w:pPr>
+        <w:pStyle w:val="Textodebloque"/>
+        <w:rPr>
+          <w:lang w:val="es-ES"/>
+        </w:rPr>
+      </w:pPr>
+      <w:r>
+        <w:rPr>
+          <w:i/>
+          <w:iCs/>
+          <w:lang w:val="es-ES"/>
+        </w:rPr>
+        <w:t>Español:</w:t>
+      </w:r>
+      <w:r>
+        <w:rPr>
+          <w:lang w:val="es-ES"/>
+        </w:rPr>
+        <w:br/>
+        <w:t>Los documentos finales de esta revista fueron generados utilizando </w:t>
+      </w:r>
+      <w:hyperlink r:id="rId13" w:history="1">
+        <w:r>
+          <w:rPr>
+            <w:rStyle w:val="Hipervnculo"/>
+            <w:lang w:val="es-ES"/>
+          </w:rPr>
+          <w:t>~!</w:t>
+        </w:r>
+        <w:proofErr w:type="spellStart"/>
+        <w:r>
+          <w:rPr>
+            <w:rStyle w:val="Hipervnculo"/>
+            <w:lang w:val="es-ES"/>
+          </w:rPr>
+          <w:t>gur</w:t>
+        </w:r>
+        <w:r>
+          <w:rPr>
+            <w:rStyle w:val="Hipervnculo"/>
+            <w:lang w:val="es-ES"/>
+          </w:rPr>
+          <w:t>i</w:t>
+        </w:r>
+        <w:proofErr w:type="spellEnd"/>
+        <w:r>
+          <w:rPr>
+            <w:rStyle w:val="Hipervnculo"/>
+            <w:lang w:val="es-ES"/>
+          </w:rPr>
+          <w:t>_</w:t>
+        </w:r>
+      </w:hyperlink>
+      <w:r>
+        <w:rPr>
+          <w:lang w:val="es-ES"/>
+        </w:rPr>
+        <w:t>.</w:t>
+      </w:r>
+    </w:p>
+    <w:p>
+      <w:pPr>
+        <w:pStyle w:val="Textodebloque"/>
+      </w:pPr>
+      <w:r>
+        <w:rPr>
+          <w:i/>
+          <w:iCs/>
+        </w:rPr>
+        <w:t>English:</w:t>
+      </w:r>
+      <w:r>
+        <w:br/>
+        <w:t>The final documents of this journal were generated using </w:t>
+      </w:r>
+      <w:hyperlink r:id="rId14" w:history="1">
+        <w:r>
+          <w:rPr>
+            <w:rStyle w:val="Hipervnculo"/>
+          </w:rPr>
+          <w:t>~!</w:t>
+        </w:r>
+        <w:proofErr w:type="spellStart"/>
+        <w:r>
+          <w:rPr>
+            <w:rStyle w:val="Hipervnculo"/>
+          </w:rPr>
+          <w:t>gur</w:t>
+        </w:r>
+        <w:r>
+          <w:rPr>
+            <w:rStyle w:val="Hipervnculo"/>
+          </w:rPr>
+          <w:t>i</w:t>
+        </w:r>
+        <w:proofErr w:type="spellEnd"/>
+        <w:r>
+          <w:rPr>
+            <w:rStyle w:val="Hipervnculo"/>
+          </w:rPr>
+          <w:t>_</w:t>
+        </w:r>
+      </w:hyperlink>
+      <w:r>
+        <w:t>.</w:t>
+      </w:r>
+    </w:p>
+    <w:p>
+      <w:pPr>
+        <w:pStyle w:val="Textodebloque"/>
+        <w:rPr>
+          <w:lang w:val="es-ES"/>
+        </w:rPr>
+      </w:pPr>
+      <w:proofErr w:type="spellStart"/>
+      <w:r>
+        <w:rPr>
+          <w:i/>
+          <w:iCs/>
+          <w:lang w:val="es-ES"/>
+        </w:rPr>
+        <w:t>Português</w:t>
+      </w:r>
+      <w:proofErr w:type="spellEnd"/>
+      <w:r>
+        <w:rPr>
+          <w:i/>
+          <w:iCs/>
+          <w:lang w:val="es-ES"/>
+        </w:rPr>
+        <w:t>:</w:t>
+      </w:r>
+      <w:r>
+        <w:rPr>
+          <w:lang w:val="es-ES"/>
+        </w:rPr>
+        <w:br/>
+        <w:t xml:space="preserve">Os documentos </w:t>
+      </w:r>
+      <w:proofErr w:type="spellStart"/>
+      <w:r>
+        <w:rPr>
+          <w:lang w:val="es-ES"/>
+        </w:rPr>
+        <w:t>finais</w:t>
+      </w:r>
+      <w:proofErr w:type="spellEnd"/>
+      <w:r>
+        <w:rPr>
+          <w:lang w:val="es-ES"/>
+        </w:rPr>
+        <w:t xml:space="preserve"> </w:t>
+      </w:r>
+      <w:proofErr w:type="spellStart"/>
+      <w:r>
+        <w:rPr>
+          <w:lang w:val="es-ES"/>
+        </w:rPr>
+        <w:t>desta</w:t>
+      </w:r>
+      <w:proofErr w:type="spellEnd"/>
+      <w:r>
+        <w:rPr>
+          <w:lang w:val="es-ES"/>
+        </w:rPr>
+        <w:t xml:space="preserve"> revista </w:t>
+      </w:r>
+      <w:proofErr w:type="spellStart"/>
+      <w:r>
+        <w:rPr>
+          <w:lang w:val="es-ES"/>
+        </w:rPr>
+        <w:t>foram</w:t>
+      </w:r>
+      <w:proofErr w:type="spellEnd"/>
+      <w:r>
+        <w:rPr>
+          <w:lang w:val="es-ES"/>
+        </w:rPr>
+        <w:t xml:space="preserve"> </w:t>
+      </w:r>
+      <w:proofErr w:type="spellStart"/>
+      <w:r>
+        <w:rPr>
+          <w:lang w:val="es-ES"/>
+        </w:rPr>
+        <w:t>gerados</w:t>
+      </w:r>
+      <w:proofErr w:type="spellEnd"/>
+      <w:r>
+        <w:rPr>
+          <w:lang w:val="es-ES"/>
+        </w:rPr>
+        <w:t xml:space="preserve"> usando </w:t>
+      </w:r>
+      <w:hyperlink r:id="rId15" w:history="1">
+        <w:r>
+          <w:rPr>
+            <w:rStyle w:val="Hipervnculo"/>
+            <w:lang w:val="es-ES"/>
+          </w:rPr>
+          <w:t>~!</w:t>
+        </w:r>
+        <w:proofErr w:type="spellStart"/>
+        <w:r>
+          <w:rPr>
+            <w:rStyle w:val="Hipervnculo"/>
+            <w:lang w:val="es-ES"/>
+          </w:rPr>
+          <w:t>gur</w:t>
+        </w:r>
+        <w:r>
+          <w:rPr>
+            <w:rStyle w:val="Hipervnculo"/>
+            <w:lang w:val="es-ES"/>
+          </w:rPr>
+          <w:t>i</w:t>
+        </w:r>
+        <w:proofErr w:type="spellEnd"/>
+        <w:r>
+          <w:rPr>
+            <w:rStyle w:val="Hipervnculo"/>
+            <w:lang w:val="es-ES"/>
+          </w:rPr>
+          <w:t>_</w:t>
+        </w:r>
+      </w:hyperlink>
+      <w:r>
+        <w:rPr>
+          <w:lang w:val="es-ES"/>
+        </w:rPr>
+        <w:t>.</w:t>
+      </w:r>
+    </w:p>
+    <w:p>
+      <w:pPr>
+        <w:pStyle w:val="Textoindependiente"/>
+        <w:rPr>
+          <w:lang w:val="es-ES"/>
+        </w:rPr>
+      </w:pPr>
     </w:p>
     <w:sectPr>
       <w:pgSz w:w="12240" w:h="15840"/>
@@ -5040,49 +5450,13 @@
         <w:rPr>
           <w:lang w:val="es-ES"/>
         </w:rPr>
-        <w:t xml:space="preserve"> Text.</w:t>
-      </w:r>
-      <w:r>
-        <w:rPr>
-          <w:lang w:val="es-ES"/>
-        </w:rPr>
-        <w:t xml:space="preserve"> </w:t>
-      </w:r>
-      <w:r>
-        <w:rPr>
-          <w:lang w:val="es-AR"/>
-        </w:rPr>
-        <w:t xml:space="preserve">No es necesario </w:t>
-      </w:r>
-      <w:r>
-        <w:rPr>
-          <w:lang w:val="es-AR"/>
-        </w:rPr>
-        <w:t xml:space="preserve">utilice un </w:t>
-      </w:r>
-      <w:r>
-        <w:rPr>
-          <w:lang w:val="es-AR"/>
-        </w:rPr>
-        <w:t xml:space="preserve">estilo </w:t>
-      </w:r>
-      <w:r>
-        <w:rPr>
-          <w:lang w:val="es-AR"/>
-        </w:rPr>
-        <w:t xml:space="preserve">específico </w:t>
-      </w:r>
-      <w:r>
-        <w:rPr>
-          <w:lang w:val="es-AR"/>
-        </w:rPr>
-        <w:t xml:space="preserve">para las </w:t>
-      </w:r>
-      <w:r>
-        <w:rPr>
-          <w:lang w:val="es-AR"/>
-        </w:rPr>
-        <w:t>notas al pie, sino que podrá usar estilo “</w:t>
+        <w:t xml:space="preserve"> Text. </w:t>
+      </w:r>
+      <w:r>
+        <w:rPr>
+          <w:lang w:val="es-AR"/>
+        </w:rPr>
+        <w:t>No es necesario utilice un estilo específico para las notas al pie, sino que podrá usar estilo “</w:t>
       </w:r>
       <w:r>
         <w:rPr>
@@ -5094,13 +5468,7 @@
         <w:rPr>
           <w:lang w:val="es-AR"/>
         </w:rPr>
-        <w:t>”</w:t>
-      </w:r>
-      <w:r>
-        <w:rPr>
-          <w:lang w:val="es-AR"/>
-        </w:rPr>
-        <w:t>.</w:t>
+        <w:t>”.</w:t>
       </w:r>
     </w:p>
   </w:footnote>
@@ -6497,6 +6865,14 @@
     <w:link w:val="Textoindependienteprimerasangra"/>
     <w:rsid w:val="00037EDB"/>
   </w:style>
+  <w:style w:type="paragraph" w:styleId="NormalWeb">
+    <w:name w:val="Normal (Web)"/>
+    <w:basedOn w:val="Normal"/>
+    <w:rsid w:val="00BB486C"/>
+    <w:rPr>
+      <w:rFonts w:ascii="Times New Roman" w:hAnsi="Times New Roman" w:cs="Times New Roman"/>
+    </w:rPr>
+  </w:style>
 </w:styles>
 </file>
 

</xml_diff>